<commit_message>
Quick edits made on the documents section of the project
</commit_message>
<xml_diff>
--- a/Documents/NPM Process TC.docx
+++ b/Documents/NPM Process TC.docx
@@ -1,6 +1,6 @@
 
 <file path=word/document.xml><?xml version="1.0" encoding="utf-8"?>
-<w:document xmlns:wpc="http://schemas.microsoft.com/office/word/2010/wordprocessingCanvas" xmlns:mc="http://schemas.openxmlformats.org/markup-compatibility/2006" xmlns:o="urn:schemas-microsoft-com:office:office" xmlns:r="http://schemas.openxmlformats.org/officeDocument/2006/relationships" xmlns:m="http://schemas.openxmlformats.org/officeDocument/2006/math" xmlns:v="urn:schemas-microsoft-com:vml" xmlns:wp14="http://schemas.microsoft.com/office/word/2010/wordprocessingDrawing" xmlns:wp="http://schemas.openxmlformats.org/drawingml/2006/wordprocessingDrawing" xmlns:w10="urn:schemas-microsoft-com:office:word" xmlns:w="http://schemas.openxmlformats.org/wordprocessingml/2006/main" xmlns:w14="http://schemas.microsoft.com/office/word/2010/wordml" xmlns:w15="http://schemas.microsoft.com/office/word/2012/wordml" xmlns:wpg="http://schemas.microsoft.com/office/word/2010/wordprocessingGroup" xmlns:wpi="http://schemas.microsoft.com/office/word/2010/wordprocessingInk" xmlns:wne="http://schemas.microsoft.com/office/word/2006/wordml" xmlns:wps="http://schemas.microsoft.com/office/word/2010/wordprocessingShape" mc:Ignorable="w14 w15 wp14">
+<w:document xmlns:wpc="http://schemas.microsoft.com/office/word/2010/wordprocessingCanvas" xmlns:cx="http://schemas.microsoft.com/office/drawing/2014/chartex" xmlns:cx1="http://schemas.microsoft.com/office/drawing/2015/9/8/chartex" xmlns:cx2="http://schemas.microsoft.com/office/drawing/2015/10/21/chartex" xmlns:mc="http://schemas.openxmlformats.org/markup-compatibility/2006" xmlns:o="urn:schemas-microsoft-com:office:office" xmlns:r="http://schemas.openxmlformats.org/officeDocument/2006/relationships" xmlns:m="http://schemas.openxmlformats.org/officeDocument/2006/math" xmlns:v="urn:schemas-microsoft-com:vml" xmlns:wp14="http://schemas.microsoft.com/office/word/2010/wordprocessingDrawing" xmlns:wp="http://schemas.openxmlformats.org/drawingml/2006/wordprocessingDrawing" xmlns:w10="urn:schemas-microsoft-com:office:word" xmlns:w="http://schemas.openxmlformats.org/wordprocessingml/2006/main" xmlns:w14="http://schemas.microsoft.com/office/word/2010/wordml" xmlns:w15="http://schemas.microsoft.com/office/word/2012/wordml" xmlns:w16se="http://schemas.microsoft.com/office/word/2015/wordml/symex" xmlns:wpg="http://schemas.microsoft.com/office/word/2010/wordprocessingGroup" xmlns:wpi="http://schemas.microsoft.com/office/word/2010/wordprocessingInk" xmlns:wne="http://schemas.microsoft.com/office/word/2006/wordml" xmlns:wps="http://schemas.microsoft.com/office/word/2010/wordprocessingShape" mc:Ignorable="w14 w15 w16se wp14">
   <w:body>
     <w:p>
       <w:pPr>
@@ -26,25 +26,30 @@
         </w:r>
       </w:hyperlink>
     </w:p>
+    <w:bookmarkStart w:id="0" w:name="_GoBack"/>
+    <w:bookmarkEnd w:id="0"/>
     <w:p>
       <w:r>
-        <w:t>Username: TypedContract</w:t>
+        <w:fldChar w:fldCharType="begin"/>
       </w:r>
-    </w:p>
-    <w:p>
       <w:r>
-        <w:t>Password: PuustFischbacher7695</w:t>
+        <w:instrText xml:space="preserve"> HYPERLINK "https://docs.npmjs.com/getting-started/publishing-npm-packages" </w:instrText>
       </w:r>
-    </w:p>
-    <w:p>
-      <w:hyperlink r:id="rId5" w:history="1">
-        <w:r>
-          <w:rPr>
-            <w:rStyle w:val="Hyperlink"/>
-          </w:rPr>
-          <w:t>https://docs.npmjs.com/getting-started/publishing-npm-packages</w:t>
-        </w:r>
-      </w:hyperlink>
+      <w:r>
+        <w:fldChar w:fldCharType="separate"/>
+      </w:r>
+      <w:r>
+        <w:rPr>
+          <w:rStyle w:val="Hyperlink"/>
+        </w:rPr>
+        <w:t>https://docs.npmjs.com/getting-started/publishing-npm-packages</w:t>
+      </w:r>
+      <w:r>
+        <w:rPr>
+          <w:rStyle w:val="Hyperlink"/>
+        </w:rPr>
+        <w:fldChar w:fldCharType="end"/>
+      </w:r>
     </w:p>
     <w:p>
       <w:pPr>
@@ -52,7 +57,7 @@
           <w:rStyle w:val="Hyperlink"/>
         </w:rPr>
       </w:pPr>
-      <w:hyperlink r:id="rId6" w:history="1">
+      <w:hyperlink r:id="rId5" w:history="1">
         <w:r>
           <w:rPr>
             <w:rStyle w:val="Hyperlink"/>
@@ -62,7 +67,7 @@
       </w:hyperlink>
     </w:p>
     <w:p>
-      <w:hyperlink r:id="rId7" w:history="1">
+      <w:hyperlink r:id="rId6" w:history="1">
         <w:r>
           <w:rPr>
             <w:rStyle w:val="Hyperlink"/>
@@ -71,10 +76,7 @@
         </w:r>
       </w:hyperlink>
     </w:p>
-    <w:p>
-      <w:bookmarkStart w:id="0" w:name="_GoBack"/>
-      <w:bookmarkEnd w:id="0"/>
-    </w:p>
+    <w:p/>
     <w:p/>
     <w:sectPr>
       <w:pgSz w:w="12240" w:h="15840"/>
@@ -87,7 +89,7 @@
 </file>
 
 <file path=word/styles.xml><?xml version="1.0" encoding="utf-8"?>
-<w:styles xmlns:mc="http://schemas.openxmlformats.org/markup-compatibility/2006" xmlns:r="http://schemas.openxmlformats.org/officeDocument/2006/relationships" xmlns:w="http://schemas.openxmlformats.org/wordprocessingml/2006/main" xmlns:w14="http://schemas.microsoft.com/office/word/2010/wordml" xmlns:w15="http://schemas.microsoft.com/office/word/2012/wordml" mc:Ignorable="w14 w15">
+<w:styles xmlns:mc="http://schemas.openxmlformats.org/markup-compatibility/2006" xmlns:r="http://schemas.openxmlformats.org/officeDocument/2006/relationships" xmlns:w="http://schemas.openxmlformats.org/wordprocessingml/2006/main" xmlns:w14="http://schemas.microsoft.com/office/word/2010/wordml" xmlns:w15="http://schemas.microsoft.com/office/word/2012/wordml" xmlns:w16se="http://schemas.microsoft.com/office/word/2015/wordml/symex" mc:Ignorable="w14 w15 w16se">
   <w:docDefaults>
     <w:rPrDefault>
       <w:rPr>
@@ -103,7 +105,7 @@
       </w:pPr>
     </w:pPrDefault>
   </w:docDefaults>
-  <w:latentStyles w:defLockedState="0" w:defUIPriority="99" w:defSemiHidden="0" w:defUnhideWhenUsed="0" w:defQFormat="0" w:count="371">
+  <w:latentStyles w:defLockedState="0" w:defUIPriority="99" w:defSemiHidden="0" w:defUnhideWhenUsed="0" w:defQFormat="0" w:count="372">
     <w:lsdException w:name="Normal" w:uiPriority="0" w:qFormat="1"/>
     <w:lsdException w:name="heading 1" w:uiPriority="9" w:qFormat="1"/>
     <w:lsdException w:name="heading 2" w:semiHidden="1" w:uiPriority="9" w:unhideWhenUsed="1" w:qFormat="1"/>
@@ -209,7 +211,6 @@
     <w:lsdException w:name="HTML Sample" w:semiHidden="1" w:unhideWhenUsed="1"/>
     <w:lsdException w:name="HTML Typewriter" w:semiHidden="1" w:unhideWhenUsed="1"/>
     <w:lsdException w:name="HTML Variable" w:semiHidden="1" w:unhideWhenUsed="1"/>
-    <w:lsdException w:name="Normal Table" w:semiHidden="1" w:unhideWhenUsed="1"/>
     <w:lsdException w:name="annotation subject" w:semiHidden="1" w:unhideWhenUsed="1"/>
     <w:lsdException w:name="No List" w:semiHidden="1" w:unhideWhenUsed="1"/>
     <w:lsdException w:name="Outline List 1" w:semiHidden="1" w:unhideWhenUsed="1"/>
@@ -256,10 +257,8 @@
     <w:lsdException w:name="Table Subtle 2" w:semiHidden="1" w:unhideWhenUsed="1"/>
     <w:lsdException w:name="Table Web 1" w:semiHidden="1" w:unhideWhenUsed="1"/>
     <w:lsdException w:name="Table Web 2" w:semiHidden="1" w:unhideWhenUsed="1"/>
-    <w:lsdException w:name="Table Web 3" w:semiHidden="1" w:unhideWhenUsed="1"/>
     <w:lsdException w:name="Balloon Text" w:semiHidden="1" w:unhideWhenUsed="1"/>
     <w:lsdException w:name="Table Grid" w:uiPriority="39"/>
-    <w:lsdException w:name="Table Theme" w:semiHidden="1" w:unhideWhenUsed="1"/>
     <w:lsdException w:name="Placeholder Text" w:semiHidden="1"/>
     <w:lsdException w:name="No Spacing" w:uiPriority="1" w:qFormat="1"/>
     <w:lsdException w:name="Light Shading" w:uiPriority="60"/>
@@ -475,6 +474,7 @@
     <w:lsdException w:name="List Table 5 Dark Accent 6" w:uiPriority="50"/>
     <w:lsdException w:name="List Table 6 Colorful Accent 6" w:uiPriority="51"/>
     <w:lsdException w:name="List Table 7 Colorful Accent 6" w:uiPriority="52"/>
+    <w:lsdException w:name="Mention" w:semiHidden="1" w:unhideWhenUsed="1"/>
   </w:latentStyles>
   <w:style w:type="paragraph" w:default="1" w:styleId="Normal">
     <w:name w:val="Normal"/>

</xml_diff>

<commit_message>
Got rid of the packages folder, which was causing conflicts
</commit_message>
<xml_diff>
--- a/Documents/NPM Process TC.docx
+++ b/Documents/NPM Process TC.docx
@@ -47,8 +47,6 @@
       <w:r>
         <w:t>Use the credentials (ask Randar or Andre) and your own email</w:t>
       </w:r>
-      <w:bookmarkStart w:id="0" w:name="_GoBack"/>
-      <w:bookmarkEnd w:id="0"/>
     </w:p>
     <w:p>
       <w:r>
@@ -67,7 +65,7 @@
         <w:t xml:space="preserve">Make sure the version number in </w:t>
       </w:r>
       <w:r>
-        <w:t>C:\Projects\TypedContract\Code\typed-contract</w:t>
+        <w:t>C:\Projects\TypedContract\Code\</w:t>
       </w:r>
       <w:r>
         <w:t xml:space="preserve"> is correct.</w:t>
@@ -85,10 +83,15 @@
         <w:t xml:space="preserve">Go to the </w:t>
       </w:r>
       <w:r>
-        <w:t>C:\Projects\TypedContract\Code\typed-contract</w:t>
-      </w:r>
-      <w:r>
-        <w:t xml:space="preserve"> directory</w:t>
+        <w:t>C:\Projects\TypedContract\Code\</w:t>
+      </w:r>
+      <w:r>
+        <w:t xml:space="preserve"> </w:t>
+      </w:r>
+      <w:bookmarkStart w:id="0" w:name="_GoBack"/>
+      <w:bookmarkEnd w:id="0"/>
+      <w:r>
+        <w:t>directory</w:t>
       </w:r>
     </w:p>
     <w:p>
@@ -1066,7 +1069,7 @@
   <a:extraClrSchemeLst/>
   <a:extLst>
     <a:ext uri="{05A4C25C-085E-4340-85A3-A5531E510DB2}">
-      <thm15:themeFamily xmlns="" xmlns:thm15="http://schemas.microsoft.com/office/thememl/2012/main" name="Office Theme" id="{62F939B6-93AF-4DB8-9C6B-D6C7DFDC589F}" vid="{4A3C46E8-61CC-4603-A589-7422A47A8E4A}"/>
+      <thm15:themeFamily xmlns:thm15="http://schemas.microsoft.com/office/thememl/2012/main" xmlns="" name="Office Theme" id="{62F939B6-93AF-4DB8-9C6B-D6C7DFDC589F}" vid="{4A3C46E8-61CC-4603-A589-7422A47A8E4A}"/>
     </a:ext>
   </a:extLst>
 </a:theme>

</xml_diff>